<commit_message>
Revert "Merge branch 'master' of https://github.com/rainbow2019/ResearchPapers"
This reverts commit 22ae9eab2e612d0f3e84b959bbe1635af8cef26f, reversing
changes made to e3387593e962d77a9877c9548375c61b7cd6ade3.
</commit_message>
<xml_diff>
--- a/1. 小论文/1.1 基于雷达通信一体化信号的PAPR抑制研究.docx
+++ b/1. 小论文/1.1 基于雷达通信一体化信号的PAPR抑制研究.docx
@@ -87,7 +87,9 @@
     <w:p>
       <w:pPr>
         <w:rPr>
+          <w:rFonts w:eastAsia="楷体_GB2312"/>
           <w:color w:val="000000" w:themeColor="text1"/>
+          <w:szCs w:val="21"/>
         </w:rPr>
       </w:pPr>
       <w:r>
@@ -98,29 +100,7 @@
           <w:sz w:val="18"/>
           <w:szCs w:val="18"/>
         </w:rPr>
-        <w:t>关键词</w:t>
-      </w:r>
-      <w:r>
-        <w:rPr>
-          <w:rFonts w:eastAsia="仿宋_GB2312" w:cs="Times New Roman"/>
-          <w:b/>
-          <w:bCs/>
-          <w:color w:val="000000" w:themeColor="text1"/>
-          <w:sz w:val="18"/>
-          <w:szCs w:val="18"/>
-        </w:rPr>
-        <w:t>:</w:t>
-      </w:r>
-      <w:r>
-        <w:rPr>
-          <w:rFonts w:eastAsia="仿宋_GB2312" w:cs="Times New Roman"/>
-          <w:b/>
-          <w:bCs/>
-          <w:color w:val="000000" w:themeColor="text1"/>
-          <w:sz w:val="18"/>
-          <w:szCs w:val="18"/>
-        </w:rPr>
-        <w:t xml:space="preserve"> </w:t>
+        <w:t>关键词：</w:t>
       </w:r>
       <w:r>
         <w:rPr>
@@ -138,1075 +118,27 @@
       </w:r>
       <w:r>
         <w:rPr>
-          <w:color w:val="000000" w:themeColor="text1"/>
-        </w:rPr>
-        <w:t>I</w:t>
-      </w:r>
-      <w:r>
-        <w:rPr>
           <w:rFonts w:hint="eastAsia"/>
           <w:color w:val="000000" w:themeColor="text1"/>
         </w:rPr>
-        <w:t xml:space="preserve">; </w:t>
-      </w:r>
-      <w:r>
-        <w:rPr>
-          <w:rFonts w:hint="eastAsia"/>
-          <w:color w:val="000000" w:themeColor="text1"/>
-        </w:rPr>
-        <w:t>PAPR</w:t>
-      </w:r>
-      <w:r>
-        <w:rPr>
-          <w:color w:val="000000" w:themeColor="text1"/>
-        </w:rPr>
-        <w:t>;</w:t>
-      </w:r>
-      <w:r>
-        <w:rPr>
-          <w:color w:val="000000" w:themeColor="text1"/>
-        </w:rPr>
-        <w:t xml:space="preserve"> </w:t>
-      </w:r>
-      <w:r>
-        <w:rPr>
-          <w:rFonts w:hint="eastAsia"/>
-          <w:color w:val="000000" w:themeColor="text1"/>
-        </w:rPr>
-        <w:t>模糊函数</w:t>
-      </w:r>
-      <w:r>
-        <w:rPr>
-          <w:rFonts w:hint="eastAsia"/>
-          <w:color w:val="000000" w:themeColor="text1"/>
-        </w:rPr>
-        <w:t>;</w:t>
-      </w:r>
-      <w:r>
-        <w:rPr>
-          <w:color w:val="000000" w:themeColor="text1"/>
-        </w:rPr>
-        <w:t xml:space="preserve"> </w:t>
-      </w:r>
-      <w:r>
-        <w:rPr>
-          <w:rFonts w:hint="eastAsia"/>
-          <w:color w:val="000000" w:themeColor="text1"/>
-        </w:rPr>
-        <w:t>距离分辨率</w:t>
-      </w:r>
-      <w:r>
-        <w:rPr>
-          <w:rFonts w:hint="eastAsia"/>
-          <w:color w:val="000000" w:themeColor="text1"/>
-        </w:rPr>
-        <w:t xml:space="preserve">; </w:t>
-      </w:r>
-      <w:r>
-        <w:rPr>
-          <w:rFonts w:hint="eastAsia"/>
-          <w:color w:val="000000" w:themeColor="text1"/>
-        </w:rPr>
-        <w:t>误码率</w:t>
+        <w:t>；模糊函数；距离分辨率；数据传输速率</w:t>
       </w:r>
     </w:p>
     <w:p>
       <w:pPr>
+        <w:pStyle w:val="1"/>
         <w:rPr>
           <w:rFonts w:hint="eastAsia"/>
-          <w:color w:val="000000" w:themeColor="text1"/>
-        </w:rPr>
-      </w:pPr>
-    </w:p>
-    <w:p>
-      <w:pPr>
-        <w:rPr>
-          <w:rFonts w:eastAsia="仿宋_GB2312" w:cs="Times New Roman"/>
-          <w:b/>
-          <w:bCs/>
-          <w:color w:val="000000" w:themeColor="text1"/>
-          <w:sz w:val="18"/>
-          <w:szCs w:val="18"/>
-        </w:rPr>
-      </w:pPr>
-      <w:r>
-        <w:rPr>
-          <w:rFonts w:eastAsia="仿宋_GB2312" w:cs="Times New Roman"/>
-          <w:b/>
-          <w:bCs/>
-          <w:color w:val="000000" w:themeColor="text1"/>
-          <w:sz w:val="18"/>
-          <w:szCs w:val="18"/>
-        </w:rPr>
-        <w:t>Abstract:</w:t>
-      </w:r>
-    </w:p>
-    <w:p>
-      <w:pPr>
-        <w:rPr>
-          <w:rFonts w:hint="eastAsia"/>
-          <w:color w:val="000000" w:themeColor="text1"/>
         </w:rPr>
       </w:pPr>
       <w:bookmarkStart w:id="0" w:name="_GoBack"/>
       <w:bookmarkEnd w:id="0"/>
     </w:p>
-    <w:p>
-      <w:pPr>
-        <w:rPr>
-          <w:color w:val="000000" w:themeColor="text1"/>
-        </w:rPr>
-      </w:pPr>
-      <w:r>
-        <w:rPr>
-          <w:rFonts w:cs="Times New Roman"/>
-          <w:b/>
-          <w:color w:val="000000" w:themeColor="text1"/>
-          <w:sz w:val="18"/>
-          <w:szCs w:val="18"/>
-        </w:rPr>
-        <w:t>Keywords</w:t>
-      </w:r>
-      <w:r>
-        <w:rPr>
-          <w:rFonts w:eastAsia="仿宋_GB2312" w:cs="Times New Roman"/>
-          <w:b/>
-          <w:bCs/>
-          <w:color w:val="000000" w:themeColor="text1"/>
-          <w:sz w:val="18"/>
-          <w:szCs w:val="18"/>
-        </w:rPr>
-        <w:t>:</w:t>
-      </w:r>
-      <w:r>
-        <w:rPr>
-          <w:rFonts w:eastAsia="仿宋_GB2312" w:cs="Times New Roman"/>
-          <w:b/>
-          <w:bCs/>
-          <w:color w:val="000000" w:themeColor="text1"/>
-          <w:sz w:val="18"/>
-          <w:szCs w:val="18"/>
-        </w:rPr>
-        <w:t xml:space="preserve"> </w:t>
-      </w:r>
-      <w:r>
-        <w:rPr>
-          <w:rFonts w:cs="Times New Roman"/>
-          <w:color w:val="000000" w:themeColor="text1"/>
-          <w:szCs w:val="21"/>
-        </w:rPr>
-        <w:t>OFDM-LFM-</w:t>
-      </w:r>
-      <w:r>
-        <w:rPr>
-          <w:rFonts w:cs="Times New Roman" w:hint="eastAsia"/>
-          <w:color w:val="000000" w:themeColor="text1"/>
-          <w:szCs w:val="21"/>
-        </w:rPr>
-        <w:t>RCI</w:t>
-      </w:r>
-      <w:r>
-        <w:rPr>
-          <w:rFonts w:cs="Times New Roman"/>
-          <w:color w:val="000000" w:themeColor="text1"/>
-          <w:szCs w:val="21"/>
-        </w:rPr>
-        <w:t xml:space="preserve">; Ambiguity Function; Range Resolution; </w:t>
-      </w:r>
-      <w:r>
-        <w:rPr>
-          <w:rFonts w:cs="Times New Roman" w:hint="eastAsia"/>
-          <w:color w:val="000000" w:themeColor="text1"/>
-          <w:szCs w:val="21"/>
-        </w:rPr>
-        <w:t>BER</w:t>
-      </w:r>
-    </w:p>
-    <w:p>
-      <w:pPr>
-        <w:rPr>
-          <w:rFonts w:eastAsia="楷体_GB2312" w:hint="eastAsia"/>
-          <w:color w:val="000000" w:themeColor="text1"/>
-          <w:szCs w:val="21"/>
-        </w:rPr>
-      </w:pPr>
-    </w:p>
-    <w:p>
-      <w:pPr>
-        <w:pStyle w:val="1"/>
-      </w:pPr>
-      <w:r>
-        <w:rPr>
-          <w:rFonts w:hint="eastAsia"/>
-        </w:rPr>
-        <w:t>引言</w:t>
-      </w:r>
-    </w:p>
-    <w:p>
-      <w:pPr>
-        <w:ind w:firstLineChars="200" w:firstLine="416"/>
-        <w:jc w:val="both"/>
-        <w:rPr>
-          <w:rFonts w:asciiTheme="minorEastAsia" w:hAnsiTheme="minorEastAsia"/>
-          <w:color w:val="000000" w:themeColor="text1"/>
-        </w:rPr>
-      </w:pPr>
-      <w:r>
-        <w:rPr>
-          <w:rFonts w:asciiTheme="minorEastAsia" w:hAnsiTheme="minorEastAsia"/>
-          <w:color w:val="000000" w:themeColor="text1"/>
-        </w:rPr>
-        <w:t>随着通信设备种类和数目的爆炸式增长</w:t>
-      </w:r>
-      <w:r>
-        <w:rPr>
-          <w:rFonts w:asciiTheme="minorEastAsia" w:hAnsiTheme="minorEastAsia" w:hint="eastAsia"/>
-          <w:color w:val="000000" w:themeColor="text1"/>
-        </w:rPr>
-        <w:t>，</w:t>
-      </w:r>
-      <w:r>
-        <w:rPr>
-          <w:rFonts w:asciiTheme="minorEastAsia" w:hAnsiTheme="minorEastAsia"/>
-          <w:color w:val="000000" w:themeColor="text1"/>
-        </w:rPr>
-        <w:t>频谱资源短缺愈加严重</w:t>
-      </w:r>
-      <w:r>
-        <w:rPr>
-          <w:rFonts w:asciiTheme="minorEastAsia" w:hAnsiTheme="minorEastAsia" w:hint="eastAsia"/>
-          <w:color w:val="000000" w:themeColor="text1"/>
-        </w:rPr>
-        <w:t>，因此，提高频谱资源的利用率具有重大意义。近些年，雷达与通信的一体化设计引起了巨大的关注，在一体化设计中，联合波束的设计最为引人注目。</w:t>
-      </w:r>
-    </w:p>
-    <w:p>
-      <w:pPr>
-        <w:ind w:firstLineChars="200" w:firstLine="416"/>
-        <w:jc w:val="both"/>
-        <w:rPr>
-          <w:rFonts w:asciiTheme="minorEastAsia" w:hAnsiTheme="minorEastAsia"/>
-          <w:color w:val="000000" w:themeColor="text1"/>
-        </w:rPr>
-      </w:pPr>
-      <w:r>
-        <w:rPr>
-          <w:rFonts w:asciiTheme="minorEastAsia" w:hAnsiTheme="minorEastAsia" w:hint="eastAsia"/>
-          <w:color w:val="000000" w:themeColor="text1"/>
-        </w:rPr>
-        <w:t>雷达通信一体化设计方案主要分成两大类</w:t>
-      </w:r>
-      <w:r>
-        <w:rPr>
-          <w:rFonts w:asciiTheme="minorEastAsia" w:hAnsiTheme="minorEastAsia" w:hint="eastAsia"/>
-          <w:color w:val="000000" w:themeColor="text1"/>
-          <w:vertAlign w:val="superscript"/>
-        </w:rPr>
-        <w:t>[</w:t>
-      </w:r>
-      <w:r>
-        <w:rPr>
-          <w:rFonts w:asciiTheme="minorEastAsia" w:hAnsiTheme="minorEastAsia"/>
-          <w:color w:val="000000" w:themeColor="text1"/>
-          <w:vertAlign w:val="superscript"/>
-        </w:rPr>
-        <w:t>1</w:t>
-      </w:r>
-      <w:r>
-        <w:rPr>
-          <w:rFonts w:asciiTheme="minorEastAsia" w:hAnsiTheme="minorEastAsia" w:hint="eastAsia"/>
-          <w:color w:val="000000" w:themeColor="text1"/>
-          <w:vertAlign w:val="superscript"/>
-        </w:rPr>
-        <w:t>]</w:t>
-      </w:r>
-      <w:r>
-        <w:rPr>
-          <w:rFonts w:asciiTheme="minorEastAsia" w:hAnsiTheme="minorEastAsia" w:hint="eastAsia"/>
-          <w:color w:val="000000" w:themeColor="text1"/>
-        </w:rPr>
-        <w:t>：一是雷达和通信分别设计各自独立的信号实现各自的功能，它们的波束在发送端利用特定的算法混合在一起，在接收端，利用对应的分离算法将它们分离开来</w:t>
-      </w:r>
-      <w:r>
-        <w:rPr>
-          <w:rFonts w:asciiTheme="minorEastAsia" w:hAnsiTheme="minorEastAsia" w:hint="eastAsia"/>
-          <w:color w:val="000000" w:themeColor="text1"/>
-          <w:vertAlign w:val="superscript"/>
-        </w:rPr>
-        <w:t>[</w:t>
-      </w:r>
-      <w:r>
-        <w:rPr>
-          <w:rFonts w:asciiTheme="minorEastAsia" w:hAnsiTheme="minorEastAsia"/>
-          <w:color w:val="000000" w:themeColor="text1"/>
-          <w:vertAlign w:val="superscript"/>
-        </w:rPr>
-        <w:t>2</w:t>
-      </w:r>
-      <w:r>
-        <w:rPr>
-          <w:rFonts w:asciiTheme="minorEastAsia" w:hAnsiTheme="minorEastAsia" w:hint="eastAsia"/>
-          <w:color w:val="000000" w:themeColor="text1"/>
-          <w:vertAlign w:val="superscript"/>
-        </w:rPr>
-        <w:t>]</w:t>
-      </w:r>
-      <w:r>
-        <w:rPr>
-          <w:rFonts w:asciiTheme="minorEastAsia" w:hAnsiTheme="minorEastAsia" w:hint="eastAsia"/>
-          <w:color w:val="000000" w:themeColor="text1"/>
-        </w:rPr>
-        <w:t>；二是，将通信信息直接调制到雷达波束上，发送端发射带有调制信息的联合波束，同时实现雷达和通信的双重功能。</w:t>
-      </w:r>
-    </w:p>
-    <w:p>
-      <w:pPr>
-        <w:ind w:left="420"/>
-        <w:rPr>
-          <w:rFonts w:hint="eastAsia"/>
-        </w:rPr>
-      </w:pPr>
-    </w:p>
-    <w:p>
-      <w:pPr>
-        <w:ind w:firstLine="420"/>
-        <w:rPr>
-          <w:color w:val="000000" w:themeColor="text1"/>
-        </w:rPr>
-      </w:pPr>
-      <w:r>
-        <w:rPr>
-          <w:rFonts w:hint="eastAsia"/>
-          <w:color w:val="000000" w:themeColor="text1"/>
-        </w:rPr>
-        <w:t>基于</w:t>
-      </w:r>
-      <w:r>
-        <w:rPr>
-          <w:rFonts w:hint="eastAsia"/>
-          <w:color w:val="000000" w:themeColor="text1"/>
-        </w:rPr>
-        <w:t>OFDM-LFM</w:t>
-      </w:r>
-      <w:r>
-        <w:rPr>
-          <w:rFonts w:hint="eastAsia"/>
-          <w:color w:val="000000" w:themeColor="text1"/>
-        </w:rPr>
-        <w:t>的雷达通信一体化</w:t>
-      </w:r>
-      <w:r>
-        <w:rPr>
-          <w:rFonts w:hint="eastAsia"/>
-          <w:color w:val="000000" w:themeColor="text1"/>
-        </w:rPr>
-        <w:t>(</w:t>
-      </w:r>
-      <w:r>
-        <w:t>Orthogonal Frequency Division Multiplexing</w:t>
-      </w:r>
-      <w:r>
-        <w:rPr>
-          <w:rFonts w:hint="eastAsia"/>
-          <w:color w:val="000000" w:themeColor="text1"/>
-        </w:rPr>
-        <w:t xml:space="preserve"> </w:t>
-      </w:r>
-      <w:r>
-        <w:rPr>
-          <w:rFonts w:hint="eastAsia"/>
-        </w:rPr>
-        <w:t>Linear</w:t>
-      </w:r>
-      <w:r>
-        <w:t xml:space="preserve"> </w:t>
-      </w:r>
-      <w:r>
-        <w:rPr>
-          <w:rFonts w:hint="eastAsia"/>
-        </w:rPr>
-        <w:t>Frequency</w:t>
-      </w:r>
-      <w:r>
-        <w:t xml:space="preserve"> </w:t>
-      </w:r>
-      <w:r>
-        <w:rPr>
-          <w:rFonts w:hint="eastAsia"/>
-        </w:rPr>
-        <w:t>Modulation</w:t>
-      </w:r>
-      <w:r>
-        <w:rPr>
-          <w:rFonts w:hint="eastAsia"/>
-          <w:color w:val="000000" w:themeColor="text1"/>
-        </w:rPr>
-        <w:t xml:space="preserve"> </w:t>
-      </w:r>
-      <w:r>
-        <w:rPr>
-          <w:rFonts w:hint="eastAsia"/>
-          <w:color w:val="000000" w:themeColor="text1"/>
-        </w:rPr>
-        <w:t>Radar</w:t>
-      </w:r>
-      <w:r>
-        <w:rPr>
-          <w:color w:val="000000" w:themeColor="text1"/>
-        </w:rPr>
-        <w:t xml:space="preserve"> </w:t>
-      </w:r>
-      <w:r>
-        <w:rPr>
-          <w:rFonts w:hint="eastAsia"/>
-          <w:color w:val="000000" w:themeColor="text1"/>
-        </w:rPr>
-        <w:t>Communication</w:t>
-      </w:r>
-      <w:r>
-        <w:rPr>
-          <w:color w:val="000000" w:themeColor="text1"/>
-        </w:rPr>
-        <w:t xml:space="preserve"> </w:t>
-      </w:r>
-      <w:r>
-        <w:rPr>
-          <w:rFonts w:hint="eastAsia"/>
-          <w:color w:val="000000" w:themeColor="text1"/>
-        </w:rPr>
-        <w:t>I</w:t>
-      </w:r>
-      <w:r>
-        <w:rPr>
-          <w:color w:val="000000" w:themeColor="text1"/>
-        </w:rPr>
-        <w:t>ntegration</w:t>
-      </w:r>
-      <w:r>
-        <w:rPr>
-          <w:rFonts w:hint="eastAsia"/>
-          <w:color w:val="000000" w:themeColor="text1"/>
-        </w:rPr>
-        <w:t>,</w:t>
-      </w:r>
-      <w:r>
-        <w:rPr>
-          <w:rFonts w:hint="eastAsia"/>
-          <w:color w:val="000000" w:themeColor="text1"/>
-        </w:rPr>
-        <w:t>简写为</w:t>
-      </w:r>
-      <w:r>
-        <w:rPr>
-          <w:rFonts w:hint="eastAsia"/>
-          <w:color w:val="000000" w:themeColor="text1"/>
-        </w:rPr>
-        <w:t>OFDM-LFM-RCI</w:t>
-      </w:r>
-      <w:r>
-        <w:rPr>
-          <w:rFonts w:hint="eastAsia"/>
-          <w:color w:val="000000" w:themeColor="text1"/>
-        </w:rPr>
-        <w:t>)</w:t>
-      </w:r>
-      <w:r>
-        <w:rPr>
-          <w:rFonts w:hint="eastAsia"/>
-          <w:color w:val="000000" w:themeColor="text1"/>
-        </w:rPr>
-        <w:t>。</w:t>
-      </w:r>
-    </w:p>
-    <w:p>
-      <w:pPr>
-        <w:ind w:firstLine="420"/>
-        <w:rPr>
-          <w:rFonts w:hint="eastAsia"/>
-        </w:rPr>
-      </w:pPr>
-      <w:r>
-        <w:rPr>
-          <w:rFonts w:asciiTheme="minorEastAsia" w:hAnsiTheme="minorEastAsia" w:hint="eastAsia"/>
-          <w:color w:val="000000" w:themeColor="text1"/>
-        </w:rPr>
-        <w:t>本文其他部分的组织结构如下：</w:t>
-      </w:r>
-      <w:r>
-        <w:rPr>
-          <w:rFonts w:hint="eastAsia"/>
-          <w:color w:val="000000" w:themeColor="text1"/>
-        </w:rPr>
-        <w:t>第</w:t>
-      </w:r>
-      <w:r>
-        <w:rPr>
-          <w:rFonts w:hint="eastAsia"/>
-          <w:color w:val="000000" w:themeColor="text1"/>
-        </w:rPr>
-        <w:t>2</w:t>
-      </w:r>
-      <w:r>
-        <w:rPr>
-          <w:rFonts w:hint="eastAsia"/>
-          <w:color w:val="000000" w:themeColor="text1"/>
-        </w:rPr>
-        <w:t>部分介绍</w:t>
-      </w:r>
-      <w:r>
-        <w:rPr>
-          <w:rFonts w:hint="eastAsia"/>
-        </w:rPr>
-        <w:t>OFDM-LFM-RCI</w:t>
-      </w:r>
-      <w:r>
-        <w:rPr>
-          <w:rFonts w:hint="eastAsia"/>
-        </w:rPr>
-        <w:t>系统结构</w:t>
-      </w:r>
-      <w:r>
-        <w:rPr>
-          <w:rFonts w:hint="eastAsia"/>
-        </w:rPr>
-        <w:t>；</w:t>
-      </w:r>
-      <w:r>
-        <w:rPr>
-          <w:rFonts w:hint="eastAsia"/>
-        </w:rPr>
-        <w:t>第</w:t>
-      </w:r>
-      <w:r>
-        <w:rPr>
-          <w:rFonts w:hint="eastAsia"/>
-        </w:rPr>
-        <w:t>3</w:t>
-      </w:r>
-      <w:r>
-        <w:rPr>
-          <w:rFonts w:hint="eastAsia"/>
-        </w:rPr>
-        <w:t>部分</w:t>
-      </w:r>
-      <w:r>
-        <w:rPr>
-          <w:rFonts w:hint="eastAsia"/>
-        </w:rPr>
-        <w:t>重点</w:t>
-      </w:r>
-      <w:r>
-        <w:rPr>
-          <w:rFonts w:hint="eastAsia"/>
-        </w:rPr>
-        <w:t>介绍</w:t>
-      </w:r>
-      <w:r>
-        <w:rPr>
-          <w:rFonts w:hint="eastAsia"/>
-        </w:rPr>
-        <w:t>OFDM-LFM-RCI</w:t>
-      </w:r>
-      <w:r>
-        <w:rPr>
-          <w:rFonts w:hint="eastAsia"/>
-        </w:rPr>
-        <w:t>联合信号的</w:t>
-      </w:r>
-      <w:r>
-        <w:rPr>
-          <w:rFonts w:hint="eastAsia"/>
-        </w:rPr>
-        <w:t>PAPR</w:t>
-      </w:r>
-      <w:r>
-        <w:rPr>
-          <w:rFonts w:hint="eastAsia"/>
-        </w:rPr>
-        <w:t>抑制算法；</w:t>
-      </w:r>
-      <w:r>
-        <w:rPr>
-          <w:rFonts w:hint="eastAsia"/>
-        </w:rPr>
-        <w:t>第</w:t>
-      </w:r>
-      <w:r>
-        <w:rPr>
-          <w:rFonts w:hint="eastAsia"/>
-        </w:rPr>
-        <w:t>4</w:t>
-      </w:r>
-      <w:r>
-        <w:rPr>
-          <w:rFonts w:hint="eastAsia"/>
-        </w:rPr>
-        <w:t>部分仿真分析</w:t>
-      </w:r>
-      <w:r>
-        <w:rPr>
-          <w:rFonts w:hint="eastAsia"/>
-        </w:rPr>
-        <w:t>OFDM-LFM-RCI</w:t>
-      </w:r>
-      <w:r>
-        <w:rPr>
-          <w:rFonts w:hint="eastAsia"/>
-        </w:rPr>
-        <w:t>系统，并对</w:t>
-      </w:r>
-      <w:r>
-        <w:rPr>
-          <w:rFonts w:hint="eastAsia"/>
-        </w:rPr>
-        <w:t>通信和雷达性能进行分析</w:t>
-      </w:r>
-      <w:r>
-        <w:rPr>
-          <w:rFonts w:hint="eastAsia"/>
-        </w:rPr>
-        <w:t>；第</w:t>
-      </w:r>
-      <w:r>
-        <w:rPr>
-          <w:rFonts w:hint="eastAsia"/>
-        </w:rPr>
-        <w:t>5</w:t>
-      </w:r>
-      <w:r>
-        <w:rPr>
-          <w:rFonts w:hint="eastAsia"/>
-        </w:rPr>
-        <w:t>部分对本文进行</w:t>
-      </w:r>
-      <w:r>
-        <w:rPr>
-          <w:rFonts w:hint="eastAsia"/>
-        </w:rPr>
-        <w:t>总结。</w:t>
-      </w:r>
-    </w:p>
-    <w:p>
-      <w:pPr>
-        <w:pStyle w:val="1"/>
-      </w:pPr>
-      <w:r>
-        <w:rPr>
-          <w:rFonts w:hint="eastAsia"/>
-        </w:rPr>
-        <w:t>OFDM-LFM-RCI</w:t>
-      </w:r>
-      <w:r>
-        <w:rPr>
-          <w:rFonts w:hint="eastAsia"/>
-        </w:rPr>
-        <w:t>系统</w:t>
-      </w:r>
-      <w:r>
-        <w:rPr>
-          <w:rFonts w:hint="eastAsia"/>
-        </w:rPr>
-        <w:t>结构</w:t>
-      </w:r>
-    </w:p>
-    <w:p>
-      <w:pPr>
-        <w:pStyle w:val="2"/>
-        <w:ind w:left="628" w:right="208"/>
-        <w:rPr>
-          <w:rFonts w:hint="eastAsia"/>
-        </w:rPr>
-      </w:pPr>
-      <w:r>
-        <w:rPr>
-          <w:rFonts w:hint="eastAsia"/>
-        </w:rPr>
-        <w:t>系统结构</w:t>
-      </w:r>
-    </w:p>
-    <w:p>
-      <w:pPr>
-        <w:ind w:left="420"/>
-        <w:rPr>
-          <w:rFonts w:hint="eastAsia"/>
-        </w:rPr>
-      </w:pPr>
-      <w:r>
-        <w:rPr>
-          <w:rFonts w:hint="eastAsia"/>
-        </w:rPr>
-        <w:t>OFDM-LFM-RCI</w:t>
-      </w:r>
-      <w:r>
-        <w:rPr>
-          <w:rFonts w:hint="eastAsia"/>
-        </w:rPr>
-        <w:t>系统结构</w:t>
-      </w:r>
-      <w:r>
-        <w:rPr>
-          <w:rFonts w:hint="eastAsia"/>
-        </w:rPr>
-        <w:t>如图</w:t>
-      </w:r>
-      <w:r>
-        <w:rPr>
-          <w:rFonts w:hint="eastAsia"/>
-        </w:rPr>
-        <w:t>1</w:t>
-      </w:r>
-      <w:r>
-        <w:rPr>
-          <w:rFonts w:hint="eastAsia"/>
-        </w:rPr>
-        <w:t>所示。</w:t>
-      </w:r>
-    </w:p>
-    <w:p>
-      <w:r>
-        <w:object w:dxaOrig="29251" w:dyaOrig="10171">
-          <v:shapetype id="_x0000_t75" coordsize="21600,21600" o:spt="75" o:preferrelative="t" path="m@4@5l@4@11@9@11@9@5xe" filled="f" stroked="f">
-            <v:stroke joinstyle="miter"/>
-            <v:formulas>
-              <v:f eqn="if lineDrawn pixelLineWidth 0"/>
-              <v:f eqn="sum @0 1 0"/>
-              <v:f eqn="sum 0 0 @1"/>
-              <v:f eqn="prod @2 1 2"/>
-              <v:f eqn="prod @3 21600 pixelWidth"/>
-              <v:f eqn="prod @3 21600 pixelHeight"/>
-              <v:f eqn="sum @0 0 1"/>
-              <v:f eqn="prod @6 1 2"/>
-              <v:f eqn="prod @7 21600 pixelWidth"/>
-              <v:f eqn="sum @8 21600 0"/>
-              <v:f eqn="prod @7 21600 pixelHeight"/>
-              <v:f eqn="sum @10 21600 0"/>
-            </v:formulas>
-            <v:path o:extrusionok="f" gradientshapeok="t" o:connecttype="rect"/>
-            <o:lock v:ext="edit" aspectratio="t"/>
-          </v:shapetype>
-          <v:shape id="_x0000_i1032" type="#_x0000_t75" style="width:415.25pt;height:144.5pt" o:ole="">
-            <v:imagedata r:id="rId9" o:title=""/>
-          </v:shape>
-          <o:OLEObject Type="Embed" ProgID="Visio.Drawing.15" ShapeID="_x0000_i1032" DrawAspect="Content" ObjectID="_1588267784" r:id="rId10"/>
-        </w:object>
-      </w:r>
-    </w:p>
-    <w:p>
-      <w:pPr>
-        <w:jc w:val="center"/>
-      </w:pPr>
-      <w:r>
-        <w:rPr>
-          <w:rFonts w:hint="eastAsia"/>
-        </w:rPr>
-        <w:t>图</w:t>
-      </w:r>
-      <w:r>
-        <w:rPr>
-          <w:rFonts w:hint="eastAsia"/>
-        </w:rPr>
-        <w:t>1</w:t>
-      </w:r>
-      <w:r>
-        <w:rPr>
-          <w:rFonts w:hint="eastAsia"/>
-        </w:rPr>
-        <w:t xml:space="preserve">. </w:t>
-      </w:r>
-      <w:r>
-        <w:rPr>
-          <w:rFonts w:hint="eastAsia"/>
-        </w:rPr>
-        <w:t>OFDM-LFM-RCI</w:t>
-      </w:r>
-      <w:r>
-        <w:rPr>
-          <w:rFonts w:hint="eastAsia"/>
-        </w:rPr>
-        <w:t>系统结构</w:t>
-      </w:r>
-    </w:p>
-    <w:p>
-      <w:pPr>
-        <w:jc w:val="center"/>
-      </w:pPr>
-      <w:r>
-        <w:rPr>
-          <w:rFonts w:hint="eastAsia"/>
-        </w:rPr>
-        <w:t>Figure</w:t>
-      </w:r>
-      <w:r>
-        <w:t xml:space="preserve"> 1. </w:t>
-      </w:r>
-      <w:r>
-        <w:rPr>
-          <w:rFonts w:hint="eastAsia"/>
-        </w:rPr>
-        <w:t>OFDM-LFM-RCI</w:t>
-      </w:r>
-      <w:r>
-        <w:t xml:space="preserve"> </w:t>
-      </w:r>
-      <w:r>
-        <w:rPr>
-          <w:rFonts w:hint="eastAsia"/>
-        </w:rPr>
-        <w:t>System</w:t>
-      </w:r>
-      <w:r>
-        <w:t xml:space="preserve"> </w:t>
-      </w:r>
-      <w:r>
-        <w:rPr>
-          <w:rFonts w:hint="eastAsia"/>
-        </w:rPr>
-        <w:t>Architecture</w:t>
-      </w:r>
-    </w:p>
-    <w:p>
-      <w:pPr>
-        <w:pStyle w:val="2"/>
-        <w:ind w:left="628" w:right="208"/>
-      </w:pPr>
-      <w:r>
-        <w:rPr>
-          <w:rFonts w:hint="eastAsia"/>
-        </w:rPr>
-        <w:t>OFDM-LFM-RCI</w:t>
-      </w:r>
-      <w:r>
-        <w:rPr>
-          <w:rFonts w:hint="eastAsia"/>
-        </w:rPr>
-        <w:t>信号设计</w:t>
-      </w:r>
-    </w:p>
-    <w:p>
-      <w:pPr>
-        <w:rPr>
-          <w:rFonts w:hint="eastAsia"/>
-        </w:rPr>
-      </w:pPr>
-      <w:r>
-        <w:rPr>
-          <w:rFonts w:hint="eastAsia"/>
-        </w:rPr>
-        <w:t>OFDM-LFM-RCI</w:t>
-      </w:r>
-      <w:r>
-        <w:rPr>
-          <w:rFonts w:hint="eastAsia"/>
-        </w:rPr>
-        <w:t>信号设计</w:t>
-      </w:r>
-    </w:p>
-    <w:p>
-      <w:pPr>
-        <w:pStyle w:val="1"/>
-      </w:pPr>
-      <w:r>
-        <w:rPr>
-          <w:rFonts w:hint="eastAsia"/>
-        </w:rPr>
-        <w:t>PAPR</w:t>
-      </w:r>
-      <w:r>
-        <w:rPr>
-          <w:rFonts w:hint="eastAsia"/>
-        </w:rPr>
-        <w:t>抑制算法</w:t>
-      </w:r>
-    </w:p>
-    <w:p>
-      <w:pPr>
-        <w:rPr>
-          <w:rFonts w:hint="eastAsia"/>
-        </w:rPr>
-      </w:pPr>
-    </w:p>
-    <w:p>
-      <w:pPr>
-        <w:pStyle w:val="1"/>
-        <w:rPr>
-          <w:color w:val="000000" w:themeColor="text1"/>
-        </w:rPr>
-      </w:pPr>
-      <w:r>
-        <w:rPr>
-          <w:rFonts w:hint="eastAsia"/>
-          <w:color w:val="000000" w:themeColor="text1"/>
-        </w:rPr>
-        <w:t>实验仿真及性能分析</w:t>
-      </w:r>
-    </w:p>
-    <w:p>
-      <w:pPr>
-        <w:ind w:firstLine="420"/>
-        <w:rPr>
-          <w:rFonts w:hint="eastAsia"/>
-        </w:rPr>
-      </w:pPr>
-      <w:r>
-        <w:rPr>
-          <w:noProof/>
-        </w:rPr>
-        <w:drawing>
-          <wp:inline distT="0" distB="0" distL="0" distR="0" wp14:anchorId="758DF88C" wp14:editId="44F138F0">
-            <wp:extent cx="2690312" cy="2195848"/>
-            <wp:effectExtent l="0" t="0" r="0" b="0"/>
-            <wp:docPr id="2" name="图片 2"/>
-            <wp:cNvGraphicFramePr>
-              <a:graphicFrameLocks xmlns:a="http://schemas.openxmlformats.org/drawingml/2006/main" noChangeAspect="1"/>
-            </wp:cNvGraphicFramePr>
-            <a:graphic xmlns:a="http://schemas.openxmlformats.org/drawingml/2006/main">
-              <a:graphicData uri="http://schemas.openxmlformats.org/drawingml/2006/picture">
-                <pic:pic xmlns:pic="http://schemas.openxmlformats.org/drawingml/2006/picture">
-                  <pic:nvPicPr>
-                    <pic:cNvPr id="1" name=""/>
-                    <pic:cNvPicPr/>
-                  </pic:nvPicPr>
-                  <pic:blipFill>
-                    <a:blip r:embed="rId11"/>
-                    <a:stretch>
-                      <a:fillRect/>
-                    </a:stretch>
-                  </pic:blipFill>
-                  <pic:spPr>
-                    <a:xfrm>
-                      <a:off x="0" y="0"/>
-                      <a:ext cx="2721230" cy="2221084"/>
-                    </a:xfrm>
-                    <a:prstGeom prst="rect">
-                      <a:avLst/>
-                    </a:prstGeom>
-                  </pic:spPr>
-                </pic:pic>
-              </a:graphicData>
-            </a:graphic>
-          </wp:inline>
-        </w:drawing>
-      </w:r>
-    </w:p>
-    <w:p>
-      <w:pPr>
-        <w:rPr>
-          <w:rFonts w:hint="eastAsia"/>
-        </w:rPr>
-      </w:pPr>
-      <w:r>
-        <w:rPr>
-          <w:noProof/>
-        </w:rPr>
-        <w:lastRenderedPageBreak/>
-        <w:drawing>
-          <wp:inline distT="0" distB="0" distL="0" distR="0" wp14:anchorId="0755C459" wp14:editId="068C69C6">
-            <wp:extent cx="3065172" cy="2496440"/>
-            <wp:effectExtent l="0" t="0" r="1905" b="0"/>
-            <wp:docPr id="1" name="图片 1"/>
-            <wp:cNvGraphicFramePr>
-              <a:graphicFrameLocks xmlns:a="http://schemas.openxmlformats.org/drawingml/2006/main" noChangeAspect="1"/>
-            </wp:cNvGraphicFramePr>
-            <a:graphic xmlns:a="http://schemas.openxmlformats.org/drawingml/2006/main">
-              <a:graphicData uri="http://schemas.openxmlformats.org/drawingml/2006/picture">
-                <pic:pic xmlns:pic="http://schemas.openxmlformats.org/drawingml/2006/picture">
-                  <pic:nvPicPr>
-                    <pic:cNvPr id="1" name=""/>
-                    <pic:cNvPicPr/>
-                  </pic:nvPicPr>
-                  <pic:blipFill>
-                    <a:blip r:embed="rId12"/>
-                    <a:stretch>
-                      <a:fillRect/>
-                    </a:stretch>
-                  </pic:blipFill>
-                  <pic:spPr>
-                    <a:xfrm>
-                      <a:off x="0" y="0"/>
-                      <a:ext cx="3068841" cy="2499428"/>
-                    </a:xfrm>
-                    <a:prstGeom prst="rect">
-                      <a:avLst/>
-                    </a:prstGeom>
-                  </pic:spPr>
-                </pic:pic>
-              </a:graphicData>
-            </a:graphic>
-          </wp:inline>
-        </w:drawing>
-      </w:r>
-    </w:p>
-    <w:p>
-      <w:pPr>
-        <w:pStyle w:val="1"/>
-      </w:pPr>
-      <w:r>
-        <w:rPr>
-          <w:rFonts w:hint="eastAsia"/>
-        </w:rPr>
-        <w:t>总结</w:t>
-      </w:r>
-    </w:p>
-    <w:p>
-      <w:r>
-        <w:rPr>
-          <w:rFonts w:hint="eastAsia"/>
-        </w:rPr>
-        <w:t>参考文献</w:t>
-      </w:r>
-    </w:p>
-    <w:p>
-      <w:pPr>
-        <w:pStyle w:val="7"/>
-        <w:rPr>
-          <w:color w:val="000000" w:themeColor="text1"/>
-        </w:rPr>
-      </w:pPr>
-      <w:r>
-        <w:rPr>
-          <w:color w:val="000000" w:themeColor="text1"/>
-        </w:rPr>
-        <w:t>L. Hu, Z. Du and G. Xue</w:t>
-      </w:r>
-      <w:r>
-        <w:rPr>
-          <w:rFonts w:eastAsiaTheme="minorEastAsia" w:hint="eastAsia"/>
-          <w:color w:val="000000" w:themeColor="text1"/>
-        </w:rPr>
-        <w:t>.</w:t>
-      </w:r>
-      <w:r>
-        <w:rPr>
-          <w:color w:val="000000" w:themeColor="text1"/>
-        </w:rPr>
-        <w:t xml:space="preserve"> Radar-communication integration based on OFDM signal[C]. 2014 IEEE International Conference on Signal Processing, Communications and Computing (ICSPCC), Guilin, 2014, pp. 442-445.</w:t>
-      </w:r>
-    </w:p>
-    <w:p>
-      <w:pPr>
-        <w:pStyle w:val="7"/>
-        <w:rPr>
-          <w:color w:val="000000" w:themeColor="text1"/>
-        </w:rPr>
-      </w:pPr>
-      <w:r>
-        <w:rPr>
-          <w:color w:val="000000" w:themeColor="text1"/>
-        </w:rPr>
-        <w:t>B. Li, H. Kumar and A. P. Petropulu. A joint design approach for spectrum sharing between radar and communication systems[C]. 2016 IEEE International Conference on Acoustics, Speech and Signal Processing (ICASSP), Shanghai, 2016, pp. 3306-3310.</w:t>
-      </w:r>
-    </w:p>
-    <w:p>
-      <w:pPr>
-        <w:rPr>
-          <w:rFonts w:hint="eastAsia"/>
-        </w:rPr>
-      </w:pPr>
-    </w:p>
+    <w:p/>
     <w:sectPr>
-      <w:headerReference w:type="even" r:id="rId13"/>
-      <w:headerReference w:type="default" r:id="rId14"/>
-      <w:headerReference w:type="first" r:id="rId15"/>
+      <w:headerReference w:type="even" r:id="rId9"/>
+      <w:headerReference w:type="default" r:id="rId10"/>
+      <w:headerReference w:type="first" r:id="rId11"/>
       <w:pgSz w:w="11906" w:h="16838"/>
       <w:pgMar w:top="1440" w:right="1797" w:bottom="1440" w:left="1797" w:header="850" w:footer="992" w:gutter="0"/>
       <w:cols w:space="425"/>
@@ -3583,7 +2515,7 @@
 </file>
 
 <file path=customXml/itemProps2.xml><?xml version="1.0" encoding="utf-8"?>
-<ds:datastoreItem xmlns:ds="http://schemas.openxmlformats.org/officeDocument/2006/customXml" ds:itemID="{21DA168B-59D8-47B6-84A1-303F8108705F}">
+<ds:datastoreItem xmlns:ds="http://schemas.openxmlformats.org/officeDocument/2006/customXml" ds:itemID="{ECF0090D-245F-40E2-AB56-C817414E026F}">
   <ds:schemaRefs>
     <ds:schemaRef ds:uri="http://schemas.openxmlformats.org/officeDocument/2006/bibliography"/>
   </ds:schemaRefs>

</xml_diff>